<commit_message>
Volledige versie, Alle requirementes af en geen exemplars.
</commit_message>
<xml_diff>
--- a/Towers_of_Hanoi_Lionel_Mithoe_500691511.docx
+++ b/Towers_of_Hanoi_Lionel_Mithoe_500691511.docx
@@ -13,31 +13,27 @@
         <w:rPr>
           <w:lang w:val="en-US"/>
         </w:rPr>
-        <w:t xml:space="preserve">Game Technology </w:t>
-      </w:r>
-      <w:r>
-        <w:rPr>
-          <w:lang w:val="en-US"/>
-        </w:rPr>
-        <w:t>–</w:t>
-      </w:r>
-      <w:r>
-        <w:rPr>
-          <w:lang w:val="en-US"/>
-        </w:rPr>
-        <w:t xml:space="preserve"> </w:t>
-      </w:r>
-      <w:r>
-        <w:rPr>
-          <w:lang w:val="en-US"/>
-        </w:rPr>
-        <w:t xml:space="preserve">Tower of Hanoi </w:t>
-      </w:r>
-      <w:r>
-        <w:rPr>
-          <w:lang w:val="en-US"/>
-        </w:rPr>
-        <w:t>(Resit)</w:t>
+        <w:t xml:space="preserve">Game Technology – Tower of Hanoi </w:t>
+      </w:r>
+      <w:r>
+        <w:rPr>
+          <w:lang w:val="en-US"/>
+        </w:rPr>
+        <w:t>(</w:t>
+      </w:r>
+      <w:proofErr w:type="spellStart"/>
+      <w:r>
+        <w:rPr>
+          <w:lang w:val="en-US"/>
+        </w:rPr>
+        <w:t>Resit</w:t>
+      </w:r>
+      <w:proofErr w:type="spellEnd"/>
+      <w:r>
+        <w:rPr>
+          <w:lang w:val="en-US"/>
+        </w:rPr>
+        <w:t>)</w:t>
       </w:r>
     </w:p>
     <w:p>
@@ -447,6 +443,7 @@
     </w:p>
     <w:p>
       <w:pPr>
+        <w:spacing w:after="200" w:line="276" w:lineRule="auto"/>
         <w:rPr>
           <w:b/>
           <w:lang w:val="en-US"/>
@@ -458,39 +455,170 @@
           <w:lang w:val="en-US"/>
         </w:rPr>
         <w:lastRenderedPageBreak/>
-        <w:t>There is a visual representation</w:t>
-      </w:r>
-    </w:p>
-    <w:p>
-      <w:pPr>
-        <w:rPr>
-          <w:lang w:val="en-US"/>
-        </w:rPr>
-      </w:pPr>
-      <w:r>
-        <w:rPr>
-          <w:lang w:val="en-US"/>
-        </w:rPr>
-        <w:t>This piece of code prints out the first display of the Tower where all of the disks are stacked in the correct order at the first peg. I choose to put this separately because I wasn’t moving the disks yet at this point.</w:t>
-      </w:r>
-    </w:p>
-    <w:p>
-      <w:pPr>
-        <w:rPr>
-          <w:b/>
-          <w:lang w:val="en-US"/>
-        </w:rPr>
-      </w:pPr>
+        <w:t>The program makes use of pointers and references</w:t>
+      </w:r>
+      <w:r>
+        <w:rPr>
+          <w:b/>
+          <w:lang w:val="en-US"/>
+        </w:rPr>
+        <w:br/>
+      </w:r>
+      <w:proofErr w:type="gramStart"/>
+      <w:r>
+        <w:rPr>
+          <w:lang w:val="en-US"/>
+        </w:rPr>
+        <w:t>The</w:t>
+      </w:r>
+      <w:proofErr w:type="gramEnd"/>
+      <w:r>
+        <w:rPr>
+          <w:lang w:val="en-US"/>
+        </w:rPr>
+        <w:t xml:space="preserve"> array called </w:t>
+      </w:r>
+      <w:proofErr w:type="spellStart"/>
+      <w:r>
+        <w:rPr>
+          <w:lang w:val="en-US"/>
+        </w:rPr>
+        <w:t>pos</w:t>
+      </w:r>
+      <w:proofErr w:type="spellEnd"/>
+      <w:r>
+        <w:rPr>
+          <w:lang w:val="en-US"/>
+        </w:rPr>
+        <w:t xml:space="preserve"> is a pointer and points to its values during the for lo</w:t>
+      </w:r>
+      <w:r>
+        <w:rPr>
+          <w:lang w:val="en-US"/>
+        </w:rPr>
+        <w:t xml:space="preserve">op which creates the grid’s rows and columns. The </w:t>
+      </w:r>
+      <w:proofErr w:type="spellStart"/>
+      <w:r>
+        <w:rPr>
+          <w:lang w:val="en-US"/>
+        </w:rPr>
+        <w:t>int</w:t>
+      </w:r>
+      <w:proofErr w:type="spellEnd"/>
+      <w:r>
+        <w:rPr>
+          <w:lang w:val="en-US"/>
+        </w:rPr>
+        <w:t xml:space="preserve"> called </w:t>
+      </w:r>
+      <w:proofErr w:type="spellStart"/>
+      <w:r>
+        <w:rPr>
+          <w:lang w:val="en-US"/>
+        </w:rPr>
+        <w:t>i</w:t>
+      </w:r>
+      <w:proofErr w:type="spellEnd"/>
+      <w:r>
+        <w:rPr>
+          <w:lang w:val="en-US"/>
+        </w:rPr>
+        <w:t xml:space="preserve"> and the </w:t>
+      </w:r>
+      <w:proofErr w:type="spellStart"/>
+      <w:r>
+        <w:rPr>
+          <w:lang w:val="en-US"/>
+        </w:rPr>
+        <w:t>int</w:t>
+      </w:r>
+      <w:proofErr w:type="spellEnd"/>
+      <w:r>
+        <w:rPr>
+          <w:lang w:val="en-US"/>
+        </w:rPr>
+        <w:t xml:space="preserve"> called j refer to the </w:t>
+      </w:r>
+      <w:proofErr w:type="spellStart"/>
+      <w:r>
+        <w:rPr>
+          <w:lang w:val="en-US"/>
+        </w:rPr>
+        <w:t>int</w:t>
+      </w:r>
+      <w:proofErr w:type="spellEnd"/>
+      <w:r>
+        <w:rPr>
+          <w:lang w:val="en-US"/>
+        </w:rPr>
+        <w:t xml:space="preserve"> called </w:t>
+      </w:r>
+      <w:proofErr w:type="spellStart"/>
+      <w:r>
+        <w:rPr>
+          <w:lang w:val="en-US"/>
+        </w:rPr>
+        <w:t>iNumber</w:t>
+      </w:r>
+      <w:proofErr w:type="spellEnd"/>
+      <w:r>
+        <w:rPr>
+          <w:lang w:val="en-US"/>
+        </w:rPr>
+        <w:t xml:space="preserve"> and the </w:t>
+      </w:r>
+      <w:proofErr w:type="spellStart"/>
+      <w:r>
+        <w:rPr>
+          <w:lang w:val="en-US"/>
+        </w:rPr>
+        <w:t>int</w:t>
+      </w:r>
+      <w:proofErr w:type="spellEnd"/>
+      <w:r>
+        <w:rPr>
+          <w:lang w:val="en-US"/>
+        </w:rPr>
+        <w:t xml:space="preserve"> called </w:t>
+      </w:r>
+      <w:proofErr w:type="spellStart"/>
+      <w:r>
+        <w:rPr>
+          <w:lang w:val="en-US"/>
+        </w:rPr>
+        <w:t>jNumber</w:t>
+      </w:r>
+      <w:proofErr w:type="spellEnd"/>
+      <w:r>
+        <w:rPr>
+          <w:lang w:val="en-US"/>
+        </w:rPr>
+        <w:t xml:space="preserve"> respectively which decides where on the grid the disks are placed. </w:t>
+      </w:r>
+      <w:r>
+        <w:rPr>
+          <w:lang w:val="en-US"/>
+        </w:rPr>
+        <w:t xml:space="preserve"> </w:t>
+      </w:r>
+      <w:r>
+        <w:rPr>
+          <w:b/>
+          <w:lang w:val="en-US"/>
+        </w:rPr>
+        <w:br/>
+      </w:r>
       <w:r>
         <w:rPr>
           <w:noProof/>
           <w:lang w:val="en-US" w:eastAsia="ja-JP"/>
         </w:rPr>
         <w:drawing>
-          <wp:inline distT="0" distB="0" distL="0" distR="0" wp14:anchorId="506BB2F8" wp14:editId="5C790A7F">
-            <wp:extent cx="3131524" cy="2790825"/>
+          <wp:inline distT="0" distB="0" distL="0" distR="0" wp14:anchorId="08725D7A" wp14:editId="00148F74">
+            <wp:extent cx="3755553" cy="3409950"/>
             <wp:effectExtent l="0" t="0" r="0" b="0"/>
-            <wp:docPr id="5" name="Picture 5"/>
+            <wp:docPr id="10" name="Picture 10"/>
             <wp:cNvGraphicFramePr>
               <a:graphicFrameLocks xmlns:a="http://schemas.openxmlformats.org/drawingml/2006/main" noChangeAspect="1"/>
             </wp:cNvGraphicFramePr>
@@ -510,7 +638,7 @@
                   <pic:spPr>
                     <a:xfrm>
                       <a:off x="0" y="0"/>
-                      <a:ext cx="3138018" cy="2796613"/>
+                      <a:ext cx="3755553" cy="3409950"/>
                     </a:xfrm>
                     <a:prstGeom prst="rect">
                       <a:avLst/>
@@ -522,24 +650,41 @@
           </wp:inline>
         </w:drawing>
       </w:r>
-    </w:p>
-    <w:p>
-      <w:pPr>
-        <w:rPr>
-          <w:lang w:val="en-US"/>
-        </w:rPr>
-      </w:pPr>
-      <w:r>
-        <w:rPr>
-          <w:lang w:val="en-US"/>
-        </w:rPr>
-        <w:t xml:space="preserve">This is where the </w:t>
-      </w:r>
-      <w:r>
-        <w:rPr>
-          <w:lang w:val="en-US"/>
-        </w:rPr>
-        <w:t>moving disks get printed. First I locate where the disks are stored at the moment, then I look at where the disk should be placed and after that the result of that gets printed alongside a short message telling you what happened</w:t>
+      <w:r>
+        <w:rPr>
+          <w:b/>
+          <w:lang w:val="en-US"/>
+        </w:rPr>
+        <w:br w:type="page"/>
+      </w:r>
+    </w:p>
+    <w:p>
+      <w:pPr>
+        <w:rPr>
+          <w:b/>
+          <w:lang w:val="en-US"/>
+        </w:rPr>
+      </w:pPr>
+      <w:r>
+        <w:rPr>
+          <w:b/>
+          <w:lang w:val="en-US"/>
+        </w:rPr>
+        <w:lastRenderedPageBreak/>
+        <w:t>There is a visual representation</w:t>
+      </w:r>
+    </w:p>
+    <w:p>
+      <w:pPr>
+        <w:rPr>
+          <w:lang w:val="en-US"/>
+        </w:rPr>
+      </w:pPr>
+      <w:r>
+        <w:rPr>
+          <w:lang w:val="en-US"/>
+        </w:rPr>
+        <w:t>This piece of code prints out the first display of the Tower where all of the disks are stacked in the correct order at the first peg. I choose to put this separately because I wasn’t moving the disks yet at this point.</w:t>
       </w:r>
     </w:p>
     <w:p>
@@ -555,10 +700,10 @@
           <w:lang w:val="en-US" w:eastAsia="ja-JP"/>
         </w:rPr>
         <w:drawing>
-          <wp:inline distT="0" distB="0" distL="0" distR="0" wp14:anchorId="67B7243E" wp14:editId="3DA904C4">
-            <wp:extent cx="4086225" cy="3705225"/>
-            <wp:effectExtent l="0" t="0" r="9525" b="9525"/>
-            <wp:docPr id="3" name="Picture 3"/>
+          <wp:inline distT="0" distB="0" distL="0" distR="0" wp14:anchorId="2EEEF80F" wp14:editId="772BCD4B">
+            <wp:extent cx="2990676" cy="2638425"/>
+            <wp:effectExtent l="0" t="0" r="635" b="0"/>
+            <wp:docPr id="11" name="Picture 11"/>
             <wp:cNvGraphicFramePr>
               <a:graphicFrameLocks xmlns:a="http://schemas.openxmlformats.org/drawingml/2006/main" noChangeAspect="1"/>
             </wp:cNvGraphicFramePr>
@@ -578,7 +723,7 @@
                   <pic:spPr>
                     <a:xfrm>
                       <a:off x="0" y="0"/>
-                      <a:ext cx="4096314" cy="3714373"/>
+                      <a:ext cx="2994460" cy="2641764"/>
                     </a:xfrm>
                     <a:prstGeom prst="rect">
                       <a:avLst/>
@@ -601,13 +746,19 @@
         <w:rPr>
           <w:lang w:val="en-US"/>
         </w:rPr>
-        <w:lastRenderedPageBreak/>
-        <w:t>This is what it looks like visually</w:t>
-      </w:r>
-    </w:p>
-    <w:p>
-      <w:pPr>
-        <w:rPr>
+        <w:t xml:space="preserve">This is where the </w:t>
+      </w:r>
+      <w:r>
+        <w:rPr>
+          <w:lang w:val="en-US"/>
+        </w:rPr>
+        <w:t>moving disks get printed. First I locate where the disks are stored at the moment, then I look at where the disk should be placed and after that the result of that gets printed alongside a short message telling you what happened</w:t>
+      </w:r>
+    </w:p>
+    <w:p>
+      <w:pPr>
+        <w:rPr>
+          <w:b/>
           <w:lang w:val="en-US"/>
         </w:rPr>
       </w:pPr>
@@ -617,10 +768,10 @@
           <w:lang w:val="en-US" w:eastAsia="ja-JP"/>
         </w:rPr>
         <w:drawing>
-          <wp:inline distT="0" distB="0" distL="0" distR="0" wp14:anchorId="608E4782" wp14:editId="18C038FE">
-            <wp:extent cx="2376117" cy="4562475"/>
-            <wp:effectExtent l="0" t="0" r="5715" b="0"/>
-            <wp:docPr id="6" name="Picture 6"/>
+          <wp:inline distT="0" distB="0" distL="0" distR="0" wp14:anchorId="62225119" wp14:editId="3AC4E68B">
+            <wp:extent cx="3142057" cy="3771900"/>
+            <wp:effectExtent l="0" t="0" r="1270" b="0"/>
+            <wp:docPr id="12" name="Picture 12"/>
             <wp:cNvGraphicFramePr>
               <a:graphicFrameLocks xmlns:a="http://schemas.openxmlformats.org/drawingml/2006/main" noChangeAspect="1"/>
             </wp:cNvGraphicFramePr>
@@ -640,7 +791,7 @@
                   <pic:spPr>
                     <a:xfrm>
                       <a:off x="0" y="0"/>
-                      <a:ext cx="2376117" cy="4562475"/>
+                      <a:ext cx="3142057" cy="3771900"/>
                     </a:xfrm>
                     <a:prstGeom prst="rect">
                       <a:avLst/>
@@ -656,35 +807,20 @@
     <w:p>
       <w:pPr>
         <w:rPr>
-          <w:b/>
-          <w:lang w:val="en-US"/>
-        </w:rPr>
-      </w:pPr>
-      <w:r>
-        <w:rPr>
-          <w:b/>
-          <w:lang w:val="en-US"/>
-        </w:rPr>
-        <w:t>There are at least 3 disks</w:t>
-      </w:r>
-    </w:p>
-    <w:p>
-      <w:pPr>
-        <w:rPr>
-          <w:lang w:val="en-US"/>
-        </w:rPr>
-      </w:pPr>
-      <w:r>
-        <w:rPr>
-          <w:lang w:val="en-US"/>
-        </w:rPr>
-        <w:t>The most basic commonly used form of the Tower of Hanoi game uses 3 disks, therefore I opted to start out with 3 disks and was planning on expanding it to at least 8 by letting the user input how many disks they’d want to use. I however didn’t have enough time to work on this so I stuck to 3.</w:t>
-      </w:r>
-    </w:p>
-    <w:p>
-      <w:pPr>
-        <w:rPr>
-          <w:b/>
+          <w:lang w:val="en-US"/>
+        </w:rPr>
+      </w:pPr>
+      <w:r>
+        <w:rPr>
+          <w:lang w:val="en-US"/>
+        </w:rPr>
+        <w:lastRenderedPageBreak/>
+        <w:t>This is what it looks like visually</w:t>
+      </w:r>
+    </w:p>
+    <w:p>
+      <w:pPr>
+        <w:rPr>
           <w:lang w:val="en-US"/>
         </w:rPr>
       </w:pPr>
@@ -694,10 +830,10 @@
           <w:lang w:val="en-US" w:eastAsia="ja-JP"/>
         </w:rPr>
         <w:drawing>
-          <wp:inline distT="0" distB="0" distL="0" distR="0" wp14:anchorId="2E9CE5ED" wp14:editId="731C1B7E">
-            <wp:extent cx="3400425" cy="476250"/>
-            <wp:effectExtent l="0" t="0" r="9525" b="0"/>
-            <wp:docPr id="7" name="Picture 7"/>
+          <wp:inline distT="0" distB="0" distL="0" distR="0" wp14:anchorId="2FAB3C71" wp14:editId="7A49E4B5">
+            <wp:extent cx="2619375" cy="3495675"/>
+            <wp:effectExtent l="0" t="0" r="9525" b="9525"/>
+            <wp:docPr id="4" name="Picture 4"/>
             <wp:cNvGraphicFramePr>
               <a:graphicFrameLocks xmlns:a="http://schemas.openxmlformats.org/drawingml/2006/main" noChangeAspect="1"/>
             </wp:cNvGraphicFramePr>
@@ -717,7 +853,7 @@
                   <pic:spPr>
                     <a:xfrm>
                       <a:off x="0" y="0"/>
-                      <a:ext cx="3400425" cy="476250"/>
+                      <a:ext cx="2619375" cy="3495675"/>
                     </a:xfrm>
                     <a:prstGeom prst="rect">
                       <a:avLst/>
@@ -742,49 +878,32 @@
           <w:b/>
           <w:lang w:val="en-US"/>
         </w:rPr>
-        <w:t>The disc movement follows the three rules</w:t>
-      </w:r>
-    </w:p>
-    <w:p>
-      <w:pPr>
-        <w:rPr>
-          <w:lang w:val="en-US"/>
-        </w:rPr>
-      </w:pPr>
-      <w:r>
-        <w:rPr>
-          <w:lang w:val="en-US"/>
-        </w:rPr>
-        <w:t xml:space="preserve">The </w:t>
-      </w:r>
-      <w:r>
-        <w:rPr>
-          <w:lang w:val="en-US"/>
-        </w:rPr>
-        <w:t>tower follows the basic rule of how to solve the Tower of Hanoi problem. By stacking the disks from the source peg to the temporary peg and destination peg until the source peg is left with only the largest disk, constantly checking the values of each disk before each move to make sure that a disk with a higher value isn’t placed atop of a disk with a lower value. The disks then stack themselves unt</w:t>
-      </w:r>
-      <w:r>
-        <w:rPr>
-          <w:lang w:val="en-US"/>
-        </w:rPr>
-        <w:t>o the temporary peg</w:t>
-      </w:r>
-      <w:r>
-        <w:rPr>
-          <w:lang w:val="en-US"/>
-        </w:rPr>
-        <w:t xml:space="preserve"> in order of highest to lowest value to make sure that the destination peg is empty for the highest valued disk which is still residing on the source peg can be placed there. </w:t>
-      </w:r>
-      <w:r>
-        <w:rPr>
-          <w:lang w:val="en-US"/>
-        </w:rPr>
-        <w:t>Then the remaining disks bounce between the source and temporary pegs so they can be place on the destination peg in order from highest to lowest value, solving the Tower of Hanoi problem.</w:t>
-      </w:r>
-    </w:p>
-    <w:p>
-      <w:pPr>
-        <w:rPr>
+        <w:t>There are at least 3 disks</w:t>
+      </w:r>
+    </w:p>
+    <w:p>
+      <w:pPr>
+        <w:rPr>
+          <w:lang w:val="en-US"/>
+        </w:rPr>
+      </w:pPr>
+      <w:r>
+        <w:rPr>
+          <w:lang w:val="en-US"/>
+        </w:rPr>
+        <w:t>The most basic commonly used form of the Tower of Hanoi game uses 3 disks, therefore I opted to start out with 3 disks and was planning on expanding it to at least 8 by letting the user input how many disks they’d want to use. I however didn’t have enough time to work on this so I stuck to 3.</w:t>
+      </w:r>
+      <w:r>
+        <w:rPr>
+          <w:lang w:val="en-US"/>
+        </w:rPr>
+        <w:t xml:space="preserve"> The 9’s represent empty spaces and the 0, 1, 2 represent the disks from smallest to biggest, respectively.</w:t>
+      </w:r>
+    </w:p>
+    <w:p>
+      <w:pPr>
+        <w:rPr>
+          <w:b/>
           <w:lang w:val="en-US"/>
         </w:rPr>
       </w:pPr>
@@ -793,12 +912,11 @@
           <w:noProof/>
           <w:lang w:val="en-US" w:eastAsia="ja-JP"/>
         </w:rPr>
-        <w:lastRenderedPageBreak/>
         <w:drawing>
-          <wp:inline distT="0" distB="0" distL="0" distR="0" wp14:anchorId="10024455" wp14:editId="420418AB">
-            <wp:extent cx="4762500" cy="5067300"/>
+          <wp:inline distT="0" distB="0" distL="0" distR="0" wp14:anchorId="3F40CF89" wp14:editId="346681CD">
+            <wp:extent cx="2952750" cy="476250"/>
             <wp:effectExtent l="0" t="0" r="0" b="0"/>
-            <wp:docPr id="8" name="Picture 8"/>
+            <wp:docPr id="2" name="Picture 2"/>
             <wp:cNvGraphicFramePr>
               <a:graphicFrameLocks xmlns:a="http://schemas.openxmlformats.org/drawingml/2006/main" noChangeAspect="1"/>
             </wp:cNvGraphicFramePr>
@@ -818,7 +936,7 @@
                   <pic:spPr>
                     <a:xfrm>
                       <a:off x="0" y="0"/>
-                      <a:ext cx="4762500" cy="5067300"/>
+                      <a:ext cx="2952750" cy="476250"/>
                     </a:xfrm>
                     <a:prstGeom prst="rect">
                       <a:avLst/>
@@ -834,6 +952,107 @@
     <w:p>
       <w:pPr>
         <w:rPr>
+          <w:b/>
+          <w:lang w:val="en-US"/>
+        </w:rPr>
+      </w:pPr>
+      <w:r>
+        <w:rPr>
+          <w:b/>
+          <w:lang w:val="en-US"/>
+        </w:rPr>
+        <w:t>The disc movement follows the three rules</w:t>
+      </w:r>
+    </w:p>
+    <w:p>
+      <w:pPr>
+        <w:rPr>
+          <w:lang w:val="en-US"/>
+        </w:rPr>
+      </w:pPr>
+      <w:r>
+        <w:rPr>
+          <w:lang w:val="en-US"/>
+        </w:rPr>
+        <w:t xml:space="preserve">The </w:t>
+      </w:r>
+      <w:r>
+        <w:rPr>
+          <w:lang w:val="en-US"/>
+        </w:rPr>
+        <w:t>tower follows the basic rule of how to solve the Tower of Hanoi problem. By stacking the disks from the source peg to the temporary peg and destination peg until the source peg is left with only the largest disk, constantly checking the values of each disk before each move to make sure that a disk with a higher value isn’t placed atop of a disk with a lower value. The disks then stack themselves unt</w:t>
+      </w:r>
+      <w:r>
+        <w:rPr>
+          <w:lang w:val="en-US"/>
+        </w:rPr>
+        <w:t>o the temporary peg</w:t>
+      </w:r>
+      <w:r>
+        <w:rPr>
+          <w:lang w:val="en-US"/>
+        </w:rPr>
+        <w:t xml:space="preserve"> in order of highest to lowest value to make sure that the destination peg is empty for the highest valued disk which is still residing on the source peg can be placed there. </w:t>
+      </w:r>
+      <w:r>
+        <w:rPr>
+          <w:lang w:val="en-US"/>
+        </w:rPr>
+        <w:t>Then the remaining disks bounce between the source and temporary pegs so they can be place on the destination peg in order from highest to lowest value, solving the Tower of Hanoi problem.</w:t>
+      </w:r>
+    </w:p>
+    <w:p>
+      <w:pPr>
+        <w:rPr>
+          <w:lang w:val="en-US"/>
+        </w:rPr>
+      </w:pPr>
+      <w:r>
+        <w:rPr>
+          <w:noProof/>
+          <w:lang w:val="en-US" w:eastAsia="ja-JP"/>
+        </w:rPr>
+        <w:lastRenderedPageBreak/>
+        <w:drawing>
+          <wp:inline distT="0" distB="0" distL="0" distR="0" wp14:anchorId="40FB256A" wp14:editId="3FC325BC">
+            <wp:extent cx="4476750" cy="5038725"/>
+            <wp:effectExtent l="0" t="0" r="0" b="9525"/>
+            <wp:docPr id="13" name="Picture 13"/>
+            <wp:cNvGraphicFramePr>
+              <a:graphicFrameLocks xmlns:a="http://schemas.openxmlformats.org/drawingml/2006/main" noChangeAspect="1"/>
+            </wp:cNvGraphicFramePr>
+            <a:graphic xmlns:a="http://schemas.openxmlformats.org/drawingml/2006/main">
+              <a:graphicData uri="http://schemas.openxmlformats.org/drawingml/2006/picture">
+                <pic:pic xmlns:pic="http://schemas.openxmlformats.org/drawingml/2006/picture">
+                  <pic:nvPicPr>
+                    <pic:cNvPr id="0" name=""/>
+                    <pic:cNvPicPr/>
+                  </pic:nvPicPr>
+                  <pic:blipFill>
+                    <a:blip r:embed="rId11"/>
+                    <a:stretch>
+                      <a:fillRect/>
+                    </a:stretch>
+                  </pic:blipFill>
+                  <pic:spPr>
+                    <a:xfrm>
+                      <a:off x="0" y="0"/>
+                      <a:ext cx="4476750" cy="5038725"/>
+                    </a:xfrm>
+                    <a:prstGeom prst="rect">
+                      <a:avLst/>
+                    </a:prstGeom>
+                  </pic:spPr>
+                </pic:pic>
+              </a:graphicData>
+            </a:graphic>
+          </wp:inline>
+        </w:drawing>
+      </w:r>
+    </w:p>
+    <w:p>
+      <w:pPr>
+        <w:rPr>
           <w:i/>
           <w:lang w:val="en-US"/>
         </w:rPr>
@@ -871,25 +1090,62 @@
         <w:rPr>
           <w:lang w:val="en-US"/>
         </w:rPr>
-        <w:t xml:space="preserve">My version of the Tower of Hanoi game has no user input in regards to moving the disks, the game finishes itself by use of the algorithm </w:t>
-      </w:r>
-      <w:r>
-        <w:rPr>
-          <w:lang w:val="en-US"/>
-        </w:rPr>
-        <w:t>shown on the screens</w:t>
-      </w:r>
-      <w:r>
-        <w:rPr>
-          <w:lang w:val="en-US"/>
-        </w:rPr>
-        <w:t>hots above.</w:t>
-      </w:r>
-      <w:r>
-        <w:rPr>
-          <w:lang w:val="en-US"/>
-        </w:rPr>
-        <w:t xml:space="preserve"> The function “towers” determines where a disk should move depending on its value and on which peg it currently is. The function “moveDisk” then moves the disk to its predetermined location.</w:t>
+        <w:t xml:space="preserve">My version of the Tower of Hanoi game has no user input in regards to moving the </w:t>
+      </w:r>
+      <w:proofErr w:type="gramStart"/>
+      <w:r>
+        <w:rPr>
+          <w:lang w:val="en-US"/>
+        </w:rPr>
+        <w:t>disks,</w:t>
+      </w:r>
+      <w:proofErr w:type="gramEnd"/>
+      <w:r>
+        <w:rPr>
+          <w:lang w:val="en-US"/>
+        </w:rPr>
+        <w:t xml:space="preserve"> the game finishes itself by use of the algorithm shown on the screenshots above.</w:t>
+      </w:r>
+      <w:r>
+        <w:rPr>
+          <w:lang w:val="en-US"/>
+        </w:rPr>
+        <w:t xml:space="preserve"> The function “towers” determines where a disk should move depending on its value and on which peg it currently is. The function “</w:t>
+      </w:r>
+      <w:proofErr w:type="spellStart"/>
+      <w:r>
+        <w:rPr>
+          <w:lang w:val="en-US"/>
+        </w:rPr>
+        <w:t>moveDisk</w:t>
+      </w:r>
+      <w:proofErr w:type="spellEnd"/>
+      <w:r>
+        <w:rPr>
+          <w:lang w:val="en-US"/>
+        </w:rPr>
+        <w:t>” then moves the disk to its predetermined location.</w:t>
+      </w:r>
+    </w:p>
+    <w:p>
+      <w:pPr>
+        <w:rPr>
+          <w:lang w:val="en-US"/>
+        </w:rPr>
+      </w:pPr>
+      <w:r>
+        <w:rPr>
+          <w:b/>
+          <w:lang w:val="en-US"/>
+        </w:rPr>
+        <w:t>No exemplars</w:t>
+      </w:r>
+      <w:r>
+        <w:rPr>
+          <w:lang w:val="en-US"/>
+        </w:rPr>
+        <w:br/>
+        <w:t>The biggest reason for this is that I started working on this assignment a bit too late, which resulted in me only being able to get the bare minimum done before the review.</w:t>
       </w:r>
       <w:bookmarkStart w:id="0" w:name="_GoBack"/>
       <w:bookmarkEnd w:id="0"/>

</xml_diff>